<commit_message>
tugas pendahuluan 1 (p3)
</commit_message>
<xml_diff>
--- a/Pemrograman Berorientasi Objek/Laporan Resmi.docx
+++ b/Pemrograman Berorientasi Objek/Laporan Resmi.docx
@@ -407,6 +407,758 @@
         </w:rPr>
         <w:t>Jawaban :</w:t>
       </w:r>
+      <w:r>
+        <w:rPr>
+          <w:sz w:val="24"/>
+          <w:szCs w:val="24"/>
+        </w:rPr>
+        <w:t xml:space="preserve"> Perbedaan penentu akses privat dan publik adalah pada cara aksesnya. Untuk akses publik dapat diakses dimana aja termasuk di luar kelas tersebut. Untuk akses privat cara mengaksesnya sangat terbatas, yaitu hanya dapat diakses di kelasnya. Untuk mengakses privat di kelas lain hanya dapat diakses melalui metode getter dan setter, sehingga data aman tidak dapat diubah melalui program utama.</w:t>
+      </w:r>
+    </w:p>
+    <w:p>
+      <w:pPr>
+        <w:pStyle w:val="ListParagraph"/>
+        <w:rPr>
+          <w:sz w:val="24"/>
+          <w:szCs w:val="24"/>
+        </w:rPr>
+      </w:pPr>
+      <w:r>
+        <w:rPr>
+          <w:sz w:val="24"/>
+          <w:szCs w:val="24"/>
+        </w:rPr>
+        <w:t>Contoh program :</w:t>
+      </w:r>
+    </w:p>
+    <w:p>
+      <w:pPr>
+        <w:pStyle w:val="ListParagraph"/>
+        <w:rPr>
+          <w:sz w:val="24"/>
+          <w:szCs w:val="24"/>
+        </w:rPr>
+      </w:pPr>
+      <w:r>
+        <w:rPr>
+          <w:sz w:val="24"/>
+          <w:szCs w:val="24"/>
+        </w:rPr>
+        <w:t>class Data {</w:t>
+      </w:r>
+    </w:p>
+    <w:p>
+      <w:pPr>
+        <w:pStyle w:val="ListParagraph"/>
+        <w:rPr>
+          <w:sz w:val="24"/>
+          <w:szCs w:val="24"/>
+        </w:rPr>
+      </w:pPr>
+      <w:r>
+        <w:rPr>
+          <w:sz w:val="24"/>
+          <w:szCs w:val="24"/>
+        </w:rPr>
+        <w:t xml:space="preserve">    private String dataRahasia = "Ini adalah data rahasia"; // hanya bisa diakses dalam kelas Data</w:t>
+      </w:r>
+    </w:p>
+    <w:p>
+      <w:pPr>
+        <w:pStyle w:val="ListParagraph"/>
+        <w:rPr>
+          <w:sz w:val="24"/>
+          <w:szCs w:val="24"/>
+        </w:rPr>
+      </w:pPr>
+      <w:r>
+        <w:rPr>
+          <w:sz w:val="24"/>
+          <w:szCs w:val="24"/>
+        </w:rPr>
+        <w:t xml:space="preserve">    public String dataUmum = "Ini adalah data umum"; // bisa diakses dari mana saja</w:t>
+      </w:r>
+    </w:p>
+    <w:p>
+      <w:pPr>
+        <w:pStyle w:val="ListParagraph"/>
+        <w:rPr>
+          <w:sz w:val="24"/>
+          <w:szCs w:val="24"/>
+        </w:rPr>
+      </w:pPr>
+    </w:p>
+    <w:p>
+      <w:pPr>
+        <w:pStyle w:val="ListParagraph"/>
+        <w:rPr>
+          <w:sz w:val="24"/>
+          <w:szCs w:val="24"/>
+        </w:rPr>
+      </w:pPr>
+      <w:r>
+        <w:rPr>
+          <w:sz w:val="24"/>
+          <w:szCs w:val="24"/>
+        </w:rPr>
+        <w:t xml:space="preserve">    // Metode untuk mengakses dataRahasia</w:t>
+      </w:r>
+    </w:p>
+    <w:p>
+      <w:pPr>
+        <w:pStyle w:val="ListParagraph"/>
+        <w:rPr>
+          <w:sz w:val="24"/>
+          <w:szCs w:val="24"/>
+        </w:rPr>
+      </w:pPr>
+      <w:r>
+        <w:rPr>
+          <w:sz w:val="24"/>
+          <w:szCs w:val="24"/>
+        </w:rPr>
+        <w:t xml:space="preserve">    public String getDataRahasia() {</w:t>
+      </w:r>
+    </w:p>
+    <w:p>
+      <w:pPr>
+        <w:pStyle w:val="ListParagraph"/>
+        <w:rPr>
+          <w:sz w:val="24"/>
+          <w:szCs w:val="24"/>
+        </w:rPr>
+      </w:pPr>
+      <w:r>
+        <w:rPr>
+          <w:sz w:val="24"/>
+          <w:szCs w:val="24"/>
+        </w:rPr>
+        <w:t xml:space="preserve">        return dataRahasia;</w:t>
+      </w:r>
+    </w:p>
+    <w:p>
+      <w:pPr>
+        <w:pStyle w:val="ListParagraph"/>
+        <w:rPr>
+          <w:sz w:val="24"/>
+          <w:szCs w:val="24"/>
+        </w:rPr>
+      </w:pPr>
+      <w:r>
+        <w:rPr>
+          <w:sz w:val="24"/>
+          <w:szCs w:val="24"/>
+        </w:rPr>
+        <w:t xml:space="preserve">    }</w:t>
+      </w:r>
+    </w:p>
+    <w:p>
+      <w:pPr>
+        <w:pStyle w:val="ListParagraph"/>
+        <w:rPr>
+          <w:sz w:val="24"/>
+          <w:szCs w:val="24"/>
+        </w:rPr>
+      </w:pPr>
+    </w:p>
+    <w:p>
+      <w:pPr>
+        <w:pStyle w:val="ListParagraph"/>
+        <w:rPr>
+          <w:sz w:val="24"/>
+          <w:szCs w:val="24"/>
+        </w:rPr>
+      </w:pPr>
+      <w:r>
+        <w:rPr>
+          <w:sz w:val="24"/>
+          <w:szCs w:val="24"/>
+        </w:rPr>
+        <w:t xml:space="preserve">    // Metode untuk mengubah dataRahasia</w:t>
+      </w:r>
+    </w:p>
+    <w:p>
+      <w:pPr>
+        <w:pStyle w:val="ListParagraph"/>
+        <w:rPr>
+          <w:sz w:val="24"/>
+          <w:szCs w:val="24"/>
+        </w:rPr>
+      </w:pPr>
+      <w:r>
+        <w:rPr>
+          <w:sz w:val="24"/>
+          <w:szCs w:val="24"/>
+        </w:rPr>
+        <w:t xml:space="preserve">    public void setDataRahasia(String dataBaru) {</w:t>
+      </w:r>
+    </w:p>
+    <w:p>
+      <w:pPr>
+        <w:pStyle w:val="ListParagraph"/>
+        <w:rPr>
+          <w:sz w:val="24"/>
+          <w:szCs w:val="24"/>
+        </w:rPr>
+      </w:pPr>
+      <w:r>
+        <w:rPr>
+          <w:sz w:val="24"/>
+          <w:szCs w:val="24"/>
+        </w:rPr>
+        <w:t xml:space="preserve">        this.dataRahasia = dataBaru;</w:t>
+      </w:r>
+    </w:p>
+    <w:p>
+      <w:pPr>
+        <w:pStyle w:val="ListParagraph"/>
+        <w:rPr>
+          <w:sz w:val="24"/>
+          <w:szCs w:val="24"/>
+        </w:rPr>
+      </w:pPr>
+      <w:r>
+        <w:rPr>
+          <w:sz w:val="24"/>
+          <w:szCs w:val="24"/>
+        </w:rPr>
+        <w:t xml:space="preserve">    }</w:t>
+      </w:r>
+    </w:p>
+    <w:p>
+      <w:pPr>
+        <w:pStyle w:val="ListParagraph"/>
+        <w:rPr>
+          <w:sz w:val="24"/>
+          <w:szCs w:val="24"/>
+        </w:rPr>
+      </w:pPr>
+      <w:r>
+        <w:rPr>
+          <w:sz w:val="24"/>
+          <w:szCs w:val="24"/>
+        </w:rPr>
+        <w:t>}</w:t>
+      </w:r>
+    </w:p>
+    <w:p>
+      <w:pPr>
+        <w:pStyle w:val="ListParagraph"/>
+        <w:rPr>
+          <w:sz w:val="24"/>
+          <w:szCs w:val="24"/>
+        </w:rPr>
+      </w:pPr>
+    </w:p>
+    <w:p>
+      <w:pPr>
+        <w:pStyle w:val="ListParagraph"/>
+        <w:rPr>
+          <w:sz w:val="24"/>
+          <w:szCs w:val="24"/>
+        </w:rPr>
+      </w:pPr>
+      <w:r>
+        <w:rPr>
+          <w:sz w:val="24"/>
+          <w:szCs w:val="24"/>
+        </w:rPr>
+        <w:t>public class AksesModifier {</w:t>
+      </w:r>
+    </w:p>
+    <w:p>
+      <w:pPr>
+        <w:pStyle w:val="ListParagraph"/>
+        <w:rPr>
+          <w:sz w:val="24"/>
+          <w:szCs w:val="24"/>
+        </w:rPr>
+      </w:pPr>
+      <w:r>
+        <w:rPr>
+          <w:sz w:val="24"/>
+          <w:szCs w:val="24"/>
+        </w:rPr>
+        <w:t xml:space="preserve">    public static void main(String[] args) {</w:t>
+      </w:r>
+    </w:p>
+    <w:p>
+      <w:pPr>
+        <w:pStyle w:val="ListParagraph"/>
+        <w:rPr>
+          <w:sz w:val="24"/>
+          <w:szCs w:val="24"/>
+        </w:rPr>
+      </w:pPr>
+      <w:r>
+        <w:rPr>
+          <w:sz w:val="24"/>
+          <w:szCs w:val="24"/>
+        </w:rPr>
+        <w:t xml:space="preserve">        Data obj = new Data();</w:t>
+      </w:r>
+    </w:p>
+    <w:p>
+      <w:pPr>
+        <w:pStyle w:val="ListParagraph"/>
+        <w:rPr>
+          <w:sz w:val="24"/>
+          <w:szCs w:val="24"/>
+        </w:rPr>
+      </w:pPr>
+    </w:p>
+    <w:p>
+      <w:pPr>
+        <w:pStyle w:val="ListParagraph"/>
+        <w:rPr>
+          <w:sz w:val="24"/>
+          <w:szCs w:val="24"/>
+        </w:rPr>
+      </w:pPr>
+      <w:r>
+        <w:rPr>
+          <w:sz w:val="24"/>
+          <w:szCs w:val="24"/>
+        </w:rPr>
+        <w:t xml:space="preserve">        // Mengakses data public langsung</w:t>
+      </w:r>
+    </w:p>
+    <w:p>
+      <w:pPr>
+        <w:pStyle w:val="ListParagraph"/>
+        <w:rPr>
+          <w:sz w:val="24"/>
+          <w:szCs w:val="24"/>
+        </w:rPr>
+      </w:pPr>
+      <w:r>
+        <w:rPr>
+          <w:sz w:val="24"/>
+          <w:szCs w:val="24"/>
+        </w:rPr>
+        <w:t xml:space="preserve">        System.out.println("Akses langsung ke public: " + obj.dataUmum);</w:t>
+      </w:r>
+    </w:p>
+    <w:p>
+      <w:pPr>
+        <w:pStyle w:val="ListParagraph"/>
+        <w:rPr>
+          <w:sz w:val="24"/>
+          <w:szCs w:val="24"/>
+        </w:rPr>
+      </w:pPr>
+    </w:p>
+    <w:p>
+      <w:pPr>
+        <w:pStyle w:val="ListParagraph"/>
+        <w:rPr>
+          <w:sz w:val="24"/>
+          <w:szCs w:val="24"/>
+        </w:rPr>
+      </w:pPr>
+      <w:r>
+        <w:rPr>
+          <w:sz w:val="24"/>
+          <w:szCs w:val="24"/>
+        </w:rPr>
+        <w:t xml:space="preserve">        // Tidak bisa mengakses langsung variabel private</w:t>
+      </w:r>
+    </w:p>
+    <w:p>
+      <w:pPr>
+        <w:pStyle w:val="ListParagraph"/>
+        <w:rPr>
+          <w:sz w:val="24"/>
+          <w:szCs w:val="24"/>
+        </w:rPr>
+      </w:pPr>
+      <w:r>
+        <w:rPr>
+          <w:sz w:val="24"/>
+          <w:szCs w:val="24"/>
+        </w:rPr>
+        <w:t xml:space="preserve">        // System.out.println(obj.dataRahasia); // ERROR</w:t>
+      </w:r>
+    </w:p>
+    <w:p>
+      <w:pPr>
+        <w:pStyle w:val="ListParagraph"/>
+        <w:rPr>
+          <w:sz w:val="24"/>
+          <w:szCs w:val="24"/>
+        </w:rPr>
+      </w:pPr>
+    </w:p>
+    <w:p>
+      <w:pPr>
+        <w:pStyle w:val="ListParagraph"/>
+        <w:rPr>
+          <w:sz w:val="24"/>
+          <w:szCs w:val="24"/>
+        </w:rPr>
+      </w:pPr>
+      <w:r>
+        <w:rPr>
+          <w:sz w:val="24"/>
+          <w:szCs w:val="24"/>
+        </w:rPr>
+        <w:t xml:space="preserve">        // Menggunakan metode public untuk mengakses private</w:t>
+      </w:r>
+    </w:p>
+    <w:p>
+      <w:pPr>
+        <w:pStyle w:val="ListParagraph"/>
+        <w:rPr>
+          <w:sz w:val="24"/>
+          <w:szCs w:val="24"/>
+        </w:rPr>
+      </w:pPr>
+      <w:r>
+        <w:rPr>
+          <w:sz w:val="24"/>
+          <w:szCs w:val="24"/>
+        </w:rPr>
+        <w:t xml:space="preserve">        System.out.println("Akses private melalui metode: " + obj.getDataRahasia());</w:t>
+      </w:r>
+    </w:p>
+    <w:p>
+      <w:pPr>
+        <w:pStyle w:val="ListParagraph"/>
+        <w:rPr>
+          <w:sz w:val="24"/>
+          <w:szCs w:val="24"/>
+        </w:rPr>
+      </w:pPr>
+    </w:p>
+    <w:p>
+      <w:pPr>
+        <w:pStyle w:val="ListParagraph"/>
+        <w:rPr>
+          <w:sz w:val="24"/>
+          <w:szCs w:val="24"/>
+        </w:rPr>
+      </w:pPr>
+      <w:r>
+        <w:rPr>
+          <w:sz w:val="24"/>
+          <w:szCs w:val="24"/>
+        </w:rPr>
+        <w:t xml:space="preserve">        // Mengubah nilai private melalui metode setter</w:t>
+      </w:r>
+    </w:p>
+    <w:p>
+      <w:pPr>
+        <w:pStyle w:val="ListParagraph"/>
+        <w:rPr>
+          <w:sz w:val="24"/>
+          <w:szCs w:val="24"/>
+        </w:rPr>
+      </w:pPr>
+      <w:r>
+        <w:rPr>
+          <w:sz w:val="24"/>
+          <w:szCs w:val="24"/>
+        </w:rPr>
+        <w:t xml:space="preserve">        obj.setDataRahasia("Data rahasia telah diubah");</w:t>
+      </w:r>
+    </w:p>
+    <w:p>
+      <w:pPr>
+        <w:pStyle w:val="ListParagraph"/>
+        <w:rPr>
+          <w:sz w:val="24"/>
+          <w:szCs w:val="24"/>
+        </w:rPr>
+      </w:pPr>
+      <w:r>
+        <w:rPr>
+          <w:b/>
+          <w:bCs/>
+          <w:sz w:val="28"/>
+          <w:szCs w:val="28"/>
+        </w:rPr>
+        <w:lastRenderedPageBreak/>
+        <mc:AlternateContent>
+          <mc:Choice Requires="wps">
+            <w:drawing>
+              <wp:anchor distT="0" distB="0" distL="114300" distR="114300" simplePos="0" relativeHeight="251661312" behindDoc="0" locked="0" layoutInCell="1" allowOverlap="1" wp14:anchorId="4E1EA9F4" wp14:editId="1941E84A">
+                <wp:simplePos x="0" y="0"/>
+                <wp:positionH relativeFrom="margin">
+                  <wp:posOffset>-171450</wp:posOffset>
+                </wp:positionH>
+                <wp:positionV relativeFrom="paragraph">
+                  <wp:posOffset>-189230</wp:posOffset>
+                </wp:positionV>
+                <wp:extent cx="6680835" cy="11160000"/>
+                <wp:effectExtent l="0" t="0" r="24765" b="22860"/>
+                <wp:wrapNone/>
+                <wp:docPr id="1" name="Rectangle 1"/>
+                <wp:cNvGraphicFramePr/>
+                <a:graphic xmlns:a="http://schemas.openxmlformats.org/drawingml/2006/main">
+                  <a:graphicData uri="http://schemas.microsoft.com/office/word/2010/wordprocessingShape">
+                    <wps:wsp>
+                      <wps:cNvSpPr/>
+                      <wps:spPr>
+                        <a:xfrm>
+                          <a:off x="0" y="0"/>
+                          <a:ext cx="6680835" cy="11160000"/>
+                        </a:xfrm>
+                        <a:prstGeom prst="rect">
+                          <a:avLst/>
+                        </a:prstGeom>
+                        <a:noFill/>
+                        <a:ln w="12700">
+                          <a:solidFill>
+                            <a:schemeClr val="tx2">
+                              <a:lumMod val="75000"/>
+                              <a:lumOff val="25000"/>
+                            </a:schemeClr>
+                          </a:solidFill>
+                        </a:ln>
+                      </wps:spPr>
+                      <wps:style>
+                        <a:lnRef idx="2">
+                          <a:schemeClr val="accent1">
+                            <a:shade val="15000"/>
+                          </a:schemeClr>
+                        </a:lnRef>
+                        <a:fillRef idx="1">
+                          <a:schemeClr val="accent1"/>
+                        </a:fillRef>
+                        <a:effectRef idx="0">
+                          <a:schemeClr val="accent1"/>
+                        </a:effectRef>
+                        <a:fontRef idx="minor">
+                          <a:schemeClr val="lt1"/>
+                        </a:fontRef>
+                      </wps:style>
+                      <wps:bodyPr rot="0" spcFirstLastPara="0" vertOverflow="overflow" horzOverflow="overflow" vert="horz" wrap="square" lIns="91440" tIns="45720" rIns="91440" bIns="45720" numCol="1" spcCol="0" rtlCol="0" fromWordArt="0" anchor="ctr" anchorCtr="0" forceAA="0" compatLnSpc="1">
+                        <a:prstTxWarp prst="textNoShape">
+                          <a:avLst/>
+                        </a:prstTxWarp>
+                        <a:noAutofit/>
+                      </wps:bodyPr>
+                    </wps:wsp>
+                  </a:graphicData>
+                </a:graphic>
+                <wp14:sizeRelH relativeFrom="margin">
+                  <wp14:pctWidth>0</wp14:pctWidth>
+                </wp14:sizeRelH>
+                <wp14:sizeRelV relativeFrom="margin">
+                  <wp14:pctHeight>0</wp14:pctHeight>
+                </wp14:sizeRelV>
+              </wp:anchor>
+            </w:drawing>
+          </mc:Choice>
+          <mc:Fallback>
+            <w:pict>
+              <v:rect w14:anchorId="19886700" id="Rectangle 1" o:spid="_x0000_s1026" style="position:absolute;margin-left:-13.5pt;margin-top:-14.9pt;width:526.05pt;height:878.75pt;z-index:251661312;visibility:visible;mso-wrap-style:square;mso-width-percent:0;mso-height-percent:0;mso-wrap-distance-left:9pt;mso-wrap-distance-top:0;mso-wrap-distance-right:9pt;mso-wrap-distance-bottom:0;mso-position-horizontal:absolute;mso-position-horizontal-relative:margin;mso-position-vertical:absolute;mso-position-vertical-relative:text;mso-width-percent:0;mso-height-percent:0;mso-width-relative:margin;mso-height-relative:margin;v-text-anchor:middle" o:gfxdata="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" filled="f" strokecolor="#657c9c [2431]" strokeweight="1pt">
+                <w10:wrap anchorx="margin"/>
+              </v:rect>
+            </w:pict>
+          </mc:Fallback>
+        </mc:AlternateContent>
+      </w:r>
+      <w:r>
+        <w:rPr>
+          <w:sz w:val="24"/>
+          <w:szCs w:val="24"/>
+        </w:rPr>
+        <w:t xml:space="preserve">        System.out.println("Setelah perubahan: " + obj.getDataRahasia());</w:t>
+      </w:r>
+    </w:p>
+    <w:p>
+      <w:pPr>
+        <w:pStyle w:val="ListParagraph"/>
+        <w:rPr>
+          <w:sz w:val="24"/>
+          <w:szCs w:val="24"/>
+        </w:rPr>
+      </w:pPr>
+      <w:r>
+        <w:rPr>
+          <w:sz w:val="24"/>
+          <w:szCs w:val="24"/>
+        </w:rPr>
+        <w:t xml:space="preserve">    }</w:t>
+      </w:r>
+    </w:p>
+    <w:p>
+      <w:pPr>
+        <w:pStyle w:val="ListParagraph"/>
+      </w:pPr>
+      <w:r>
+        <w:rPr>
+          <w:sz w:val="24"/>
+          <w:szCs w:val="24"/>
+        </w:rPr>
+        <w:t>}</w:t>
+      </w:r>
+      <w:r>
+        <w:t xml:space="preserve"> </w:t>
+      </w:r>
+    </w:p>
+    <w:p>
+      <w:pPr>
+        <w:pStyle w:val="ListParagraph"/>
+        <w:rPr>
+          <w:b/>
+          <w:bCs/>
+          <w:sz w:val="24"/>
+          <w:szCs w:val="24"/>
+        </w:rPr>
+      </w:pPr>
+      <w:r>
+        <w:rPr>
+          <w:b/>
+          <w:bCs/>
+          <w:sz w:val="24"/>
+          <w:szCs w:val="24"/>
+        </w:rPr>
+        <w:t>Penjelasan Program</w:t>
+      </w:r>
+    </w:p>
+    <w:p>
+      <w:pPr>
+        <w:pStyle w:val="ListParagraph"/>
+        <w:numPr>
+          <w:ilvl w:val="0"/>
+          <w:numId w:val="2"/>
+        </w:numPr>
+        <w:rPr>
+          <w:sz w:val="24"/>
+          <w:szCs w:val="24"/>
+        </w:rPr>
+      </w:pPr>
+      <w:r>
+        <w:rPr>
+          <w:i/>
+          <w:iCs/>
+          <w:sz w:val="24"/>
+          <w:szCs w:val="24"/>
+        </w:rPr>
+        <w:t>dataRahasia</w:t>
+      </w:r>
+      <w:r>
+        <w:rPr>
+          <w:sz w:val="24"/>
+          <w:szCs w:val="24"/>
+        </w:rPr>
+        <w:t xml:space="preserve"> bersifat private, sehingga hanya bisa diakses melalui metode </w:t>
+      </w:r>
+      <w:r>
+        <w:rPr>
+          <w:i/>
+          <w:iCs/>
+          <w:sz w:val="24"/>
+          <w:szCs w:val="24"/>
+        </w:rPr>
+        <w:t>getDataRahasia()</w:t>
+      </w:r>
+      <w:r>
+        <w:rPr>
+          <w:sz w:val="24"/>
+          <w:szCs w:val="24"/>
+        </w:rPr>
+        <w:t xml:space="preserve"> dan </w:t>
+      </w:r>
+      <w:r>
+        <w:rPr>
+          <w:i/>
+          <w:iCs/>
+          <w:sz w:val="24"/>
+          <w:szCs w:val="24"/>
+        </w:rPr>
+        <w:t>setDataRahasia()</w:t>
+      </w:r>
+      <w:r>
+        <w:rPr>
+          <w:sz w:val="24"/>
+          <w:szCs w:val="24"/>
+        </w:rPr>
+        <w:t>.</w:t>
+      </w:r>
+    </w:p>
+    <w:p>
+      <w:pPr>
+        <w:pStyle w:val="ListParagraph"/>
+        <w:numPr>
+          <w:ilvl w:val="0"/>
+          <w:numId w:val="2"/>
+        </w:numPr>
+        <w:rPr>
+          <w:sz w:val="24"/>
+          <w:szCs w:val="24"/>
+        </w:rPr>
+      </w:pPr>
+      <w:r>
+        <w:rPr>
+          <w:i/>
+          <w:iCs/>
+          <w:sz w:val="24"/>
+          <w:szCs w:val="24"/>
+        </w:rPr>
+        <w:t>dataUmum</w:t>
+      </w:r>
+      <w:r>
+        <w:rPr>
+          <w:sz w:val="24"/>
+          <w:szCs w:val="24"/>
+        </w:rPr>
+        <w:t xml:space="preserve"> bersifat public, sehingga bisa langsung diakses dari luar kelas.</w:t>
+      </w:r>
+    </w:p>
+    <w:p>
+      <w:pPr>
+        <w:pStyle w:val="ListParagraph"/>
+        <w:numPr>
+          <w:ilvl w:val="0"/>
+          <w:numId w:val="2"/>
+        </w:numPr>
+        <w:rPr>
+          <w:sz w:val="24"/>
+          <w:szCs w:val="24"/>
+        </w:rPr>
+      </w:pPr>
+      <w:r>
+        <w:rPr>
+          <w:sz w:val="24"/>
+          <w:szCs w:val="24"/>
+        </w:rPr>
+        <w:t xml:space="preserve">Program menggunakan metode </w:t>
+      </w:r>
+      <w:r>
+        <w:rPr>
+          <w:i/>
+          <w:iCs/>
+          <w:sz w:val="24"/>
+          <w:szCs w:val="24"/>
+        </w:rPr>
+        <w:t>getter</w:t>
+      </w:r>
+      <w:r>
+        <w:rPr>
+          <w:sz w:val="24"/>
+          <w:szCs w:val="24"/>
+        </w:rPr>
+        <w:t xml:space="preserve"> dan </w:t>
+      </w:r>
+      <w:r>
+        <w:rPr>
+          <w:i/>
+          <w:iCs/>
+          <w:sz w:val="24"/>
+          <w:szCs w:val="24"/>
+        </w:rPr>
+        <w:t>setter</w:t>
+      </w:r>
+      <w:r>
+        <w:rPr>
+          <w:sz w:val="24"/>
+          <w:szCs w:val="24"/>
+        </w:rPr>
+        <w:t xml:space="preserve"> untuk mengakses dan mengubah variabel private, menjaga prinsip enkapsulasi.</w:t>
+      </w:r>
     </w:p>
     <w:p>
       <w:pPr>
@@ -451,6 +1203,141 @@
           <w:szCs w:val="24"/>
         </w:rPr>
         <w:t xml:space="preserve">Jawaban : kata kunci this digunakan pada saat </w:t>
+      </w:r>
+      <w:r>
+        <w:rPr>
+          <w:sz w:val="24"/>
+          <w:szCs w:val="24"/>
+        </w:rPr>
+        <w:t>nama variabel sama seperti nama pada parameter sehingga memerlukan this agar tidak terjadi kesalahan saat menjalankan program</w:t>
+      </w:r>
+      <w:r>
+        <w:rPr>
+          <w:sz w:val="24"/>
+          <w:szCs w:val="24"/>
+        </w:rPr>
+        <w:t>’</w:t>
+      </w:r>
+    </w:p>
+    <w:p>
+      <w:pPr>
+        <w:pStyle w:val="ListParagraph"/>
+        <w:rPr>
+          <w:sz w:val="24"/>
+          <w:szCs w:val="24"/>
+        </w:rPr>
+      </w:pPr>
+      <w:r>
+        <w:rPr>
+          <w:sz w:val="24"/>
+          <w:szCs w:val="24"/>
+        </w:rPr>
+        <w:t xml:space="preserve">Contoh program : </w:t>
+      </w:r>
+    </w:p>
+    <w:p>
+      <w:pPr>
+        <w:pStyle w:val="ListParagraph"/>
+        <w:rPr>
+          <w:sz w:val="24"/>
+          <w:szCs w:val="24"/>
+        </w:rPr>
+      </w:pPr>
+      <w:r>
+        <w:rPr>
+          <w:sz w:val="24"/>
+          <w:szCs w:val="24"/>
+        </w:rPr>
+        <w:t>class Contoh {</w:t>
+      </w:r>
+    </w:p>
+    <w:p>
+      <w:pPr>
+        <w:pStyle w:val="ListParagraph"/>
+        <w:rPr>
+          <w:sz w:val="24"/>
+          <w:szCs w:val="24"/>
+        </w:rPr>
+      </w:pPr>
+      <w:r>
+        <w:rPr>
+          <w:sz w:val="24"/>
+          <w:szCs w:val="24"/>
+        </w:rPr>
+        <w:t xml:space="preserve">    int x;</w:t>
+      </w:r>
+    </w:p>
+    <w:p>
+      <w:pPr>
+        <w:pStyle w:val="ListParagraph"/>
+        <w:rPr>
+          <w:sz w:val="24"/>
+          <w:szCs w:val="24"/>
+        </w:rPr>
+      </w:pPr>
+    </w:p>
+    <w:p>
+      <w:pPr>
+        <w:pStyle w:val="ListParagraph"/>
+        <w:rPr>
+          <w:sz w:val="24"/>
+          <w:szCs w:val="24"/>
+        </w:rPr>
+      </w:pPr>
+      <w:r>
+        <w:rPr>
+          <w:sz w:val="24"/>
+          <w:szCs w:val="24"/>
+        </w:rPr>
+        <w:t xml:space="preserve">    Contoh(int x) {</w:t>
+      </w:r>
+    </w:p>
+    <w:p>
+      <w:pPr>
+        <w:pStyle w:val="ListParagraph"/>
+        <w:rPr>
+          <w:sz w:val="24"/>
+          <w:szCs w:val="24"/>
+        </w:rPr>
+      </w:pPr>
+      <w:r>
+        <w:rPr>
+          <w:sz w:val="24"/>
+          <w:szCs w:val="24"/>
+        </w:rPr>
+        <w:t xml:space="preserve">        this.x = x; // 'this.x' adalah variabel instance, sedangkan 'x' adalah parameter</w:t>
+      </w:r>
+    </w:p>
+    <w:p>
+      <w:pPr>
+        <w:pStyle w:val="ListParagraph"/>
+        <w:rPr>
+          <w:sz w:val="24"/>
+          <w:szCs w:val="24"/>
+        </w:rPr>
+      </w:pPr>
+      <w:r>
+        <w:rPr>
+          <w:sz w:val="24"/>
+          <w:szCs w:val="24"/>
+        </w:rPr>
+        <w:t xml:space="preserve">    }</w:t>
+      </w:r>
+    </w:p>
+    <w:p>
+      <w:pPr>
+        <w:pStyle w:val="ListParagraph"/>
+        <w:rPr>
+          <w:sz w:val="24"/>
+          <w:szCs w:val="24"/>
+        </w:rPr>
+      </w:pPr>
+      <w:r>
+        <w:rPr>
+          <w:sz w:val="24"/>
+          <w:szCs w:val="24"/>
+        </w:rPr>
+        <w:t>}</w:t>
       </w:r>
     </w:p>
     <w:sectPr>
@@ -466,6 +1353,95 @@
 <file path=word/numbering.xml><?xml version="1.0" encoding="utf-8"?>
 <w:numbering xmlns:wpc="http://schemas.microsoft.com/office/word/2010/wordprocessingCanvas" xmlns:cx="http://schemas.microsoft.com/office/drawing/2014/chartex" xmlns:cx1="http://schemas.microsoft.com/office/drawing/2015/9/8/chartex" xmlns:cx2="http://schemas.microsoft.com/office/drawing/2015/10/21/chartex" xmlns:cx3="http://schemas.microsoft.com/office/drawing/2016/5/9/chartex" xmlns:cx4="http://schemas.microsoft.com/office/drawing/2016/5/10/chartex" xmlns:cx5="http://schemas.microsoft.com/office/drawing/2016/5/11/chartex" xmlns:cx6="http://schemas.microsoft.com/office/drawing/2016/5/12/chartex" xmlns:cx7="http://schemas.microsoft.com/office/drawing/2016/5/13/chartex" xmlns:cx8="http://schemas.microsoft.com/office/drawing/2016/5/14/chartex" xmlns:mc="http://schemas.openxmlformats.org/markup-compatibility/2006" xmlns:aink="http://schemas.microsoft.com/office/drawing/2016/ink" xmlns:am3d="http://schemas.microsoft.com/office/drawing/2017/model3d" xmlns:o="urn:schemas-microsoft-com:office:office" xmlns:oel="http://schemas.microsoft.com/office/2019/extlst" xmlns:r="http://schemas.openxmlformats.org/officeDocument/2006/relationships" xmlns:m="http://schemas.openxmlformats.org/officeDocument/2006/math" xmlns:v="urn:schemas-microsoft-com:vml" xmlns:wp14="http://schemas.microsoft.com/office/word/2010/wordprocessingDrawing" xmlns:wp="http://schemas.openxmlformats.org/drawingml/2006/wordprocessingDrawing" xmlns:w10="urn:schemas-microsoft-com:office:word" xmlns:w="http://schemas.openxmlformats.org/wordprocessingml/2006/main" xmlns:w14="http://schemas.microsoft.com/office/word/2010/wordml" xmlns:w15="http://schemas.microsoft.com/office/word/2012/wordml" xmlns:w16cex="http://schemas.microsoft.com/office/word/2018/wordml/cex" xmlns:w16cid="http://schemas.microsoft.com/office/word/2016/wordml/cid" xmlns:w16="http://schemas.microsoft.com/office/word/2018/wordml" xmlns:w16sdtdh="http://schemas.microsoft.com/office/word/2020/wordml/sdtdatahash" xmlns:w16se="http://schemas.microsoft.com/office/word/2015/wordml/symex" xmlns:wpg="http://schemas.microsoft.com/office/word/2010/wordprocessingGroup" xmlns:wpi="http://schemas.microsoft.com/office/word/2010/wordprocessingInk" xmlns:wne="http://schemas.microsoft.com/office/word/2006/wordml" xmlns:wps="http://schemas.microsoft.com/office/word/2010/wordprocessingShape" mc:Ignorable="w14 w15 w16se w16cid w16 w16cex w16sdtdh wp14">
   <w:abstractNum w:abstractNumId="0" w15:restartNumberingAfterBreak="0">
+    <w:nsid w:val="02954092"/>
+    <w:multiLevelType w:val="hybridMultilevel"/>
+    <w:tmpl w:val="F1D88F7C"/>
+    <w:lvl w:ilvl="0" w:tplc="FFFFFFFF">
+      <w:start w:val="1"/>
+      <w:numFmt w:val="decimal"/>
+      <w:lvlText w:val="%1."/>
+      <w:lvlJc w:val="left"/>
+      <w:pPr>
+        <w:ind w:left="1440" w:hanging="360"/>
+      </w:pPr>
+      <w:rPr>
+        <w:rFonts w:hint="default"/>
+      </w:rPr>
+    </w:lvl>
+    <w:lvl w:ilvl="1" w:tplc="38090019" w:tentative="1">
+      <w:start w:val="1"/>
+      <w:numFmt w:val="lowerLetter"/>
+      <w:lvlText w:val="%2."/>
+      <w:lvlJc w:val="left"/>
+      <w:pPr>
+        <w:ind w:left="2160" w:hanging="360"/>
+      </w:pPr>
+    </w:lvl>
+    <w:lvl w:ilvl="2" w:tplc="3809001B" w:tentative="1">
+      <w:start w:val="1"/>
+      <w:numFmt w:val="lowerRoman"/>
+      <w:lvlText w:val="%3."/>
+      <w:lvlJc w:val="right"/>
+      <w:pPr>
+        <w:ind w:left="2880" w:hanging="180"/>
+      </w:pPr>
+    </w:lvl>
+    <w:lvl w:ilvl="3" w:tplc="3809000F" w:tentative="1">
+      <w:start w:val="1"/>
+      <w:numFmt w:val="decimal"/>
+      <w:lvlText w:val="%4."/>
+      <w:lvlJc w:val="left"/>
+      <w:pPr>
+        <w:ind w:left="3600" w:hanging="360"/>
+      </w:pPr>
+    </w:lvl>
+    <w:lvl w:ilvl="4" w:tplc="38090019" w:tentative="1">
+      <w:start w:val="1"/>
+      <w:numFmt w:val="lowerLetter"/>
+      <w:lvlText w:val="%5."/>
+      <w:lvlJc w:val="left"/>
+      <w:pPr>
+        <w:ind w:left="4320" w:hanging="360"/>
+      </w:pPr>
+    </w:lvl>
+    <w:lvl w:ilvl="5" w:tplc="3809001B" w:tentative="1">
+      <w:start w:val="1"/>
+      <w:numFmt w:val="lowerRoman"/>
+      <w:lvlText w:val="%6."/>
+      <w:lvlJc w:val="right"/>
+      <w:pPr>
+        <w:ind w:left="5040" w:hanging="180"/>
+      </w:pPr>
+    </w:lvl>
+    <w:lvl w:ilvl="6" w:tplc="3809000F" w:tentative="1">
+      <w:start w:val="1"/>
+      <w:numFmt w:val="decimal"/>
+      <w:lvlText w:val="%7."/>
+      <w:lvlJc w:val="left"/>
+      <w:pPr>
+        <w:ind w:left="5760" w:hanging="360"/>
+      </w:pPr>
+    </w:lvl>
+    <w:lvl w:ilvl="7" w:tplc="38090019" w:tentative="1">
+      <w:start w:val="1"/>
+      <w:numFmt w:val="lowerLetter"/>
+      <w:lvlText w:val="%8."/>
+      <w:lvlJc w:val="left"/>
+      <w:pPr>
+        <w:ind w:left="6480" w:hanging="360"/>
+      </w:pPr>
+    </w:lvl>
+    <w:lvl w:ilvl="8" w:tplc="3809001B" w:tentative="1">
+      <w:start w:val="1"/>
+      <w:numFmt w:val="lowerRoman"/>
+      <w:lvlText w:val="%9."/>
+      <w:lvlJc w:val="right"/>
+      <w:pPr>
+        <w:ind w:left="7200" w:hanging="180"/>
+      </w:pPr>
+    </w:lvl>
+  </w:abstractNum>
+  <w:abstractNum w:abstractNumId="1" w15:restartNumberingAfterBreak="0">
     <w:nsid w:val="031141C4"/>
     <w:multiLevelType w:val="hybridMultilevel"/>
     <w:tmpl w:val="61962438"/>
@@ -552,6 +1528,9 @@
     </w:lvl>
   </w:abstractNum>
   <w:num w:numId="1" w16cid:durableId="1311442153">
+    <w:abstractNumId w:val="1"/>
+  </w:num>
+  <w:num w:numId="2" w16cid:durableId="598413215">
     <w:abstractNumId w:val="0"/>
   </w:num>
 </w:numbering>

</xml_diff>